<commit_message>
End of session of personal branding
</commit_message>
<xml_diff>
--- a/Personal Branding.docx
+++ b/Personal Branding.docx
@@ -106,9 +106,9 @@
           <w:szCs w:val="24"/>
         </w:rPr>
         <w:drawing>
-          <wp:inline distT="0" distB="0" distL="0" distR="0" wp14:anchorId="0D9023C2" wp14:editId="00D20D84">
-            <wp:extent cx="4747684" cy="2756848"/>
-            <wp:effectExtent l="0" t="0" r="0" b="5715"/>
+          <wp:inline distT="0" distB="0" distL="0" distR="0" wp14:anchorId="0D9023C2" wp14:editId="42E5690F">
+            <wp:extent cx="3972073" cy="2306472"/>
+            <wp:effectExtent l="0" t="0" r="0" b="0"/>
             <wp:docPr id="2" name="Picture 2" descr="https://cdn-images-1.medium.com/max/800/1*UBFWFl7C3oN1H8YsEGvEbw.png"/>
             <wp:cNvGraphicFramePr>
               <a:graphicFrameLocks xmlns:a="http://schemas.openxmlformats.org/drawingml/2006/main" noChangeAspect="1"/>
@@ -118,90 +118,6 @@
                 <pic:pic xmlns:pic="http://schemas.openxmlformats.org/drawingml/2006/picture">
                   <pic:nvPicPr>
                     <pic:cNvPr id="0" name="Picture 1" descr="https://cdn-images-1.medium.com/max/800/1*UBFWFl7C3oN1H8YsEGvEbw.png"/>
-                    <pic:cNvPicPr>
-                      <a:picLocks noChangeAspect="1" noChangeArrowheads="1"/>
-                    </pic:cNvPicPr>
-                  </pic:nvPicPr>
-                  <pic:blipFill>
-                    <a:blip r:embed="rId4">
-                      <a:extLst>
-                        <a:ext uri="{28A0092B-C50C-407E-A947-70E740481C1C}">
-                          <a14:useLocalDpi xmlns:a14="http://schemas.microsoft.com/office/drawing/2010/main" val="0"/>
-                        </a:ext>
-                      </a:extLst>
-                    </a:blip>
-                    <a:srcRect/>
-                    <a:stretch>
-                      <a:fillRect/>
-                    </a:stretch>
-                  </pic:blipFill>
-                  <pic:spPr bwMode="auto">
-                    <a:xfrm>
-                      <a:off x="0" y="0"/>
-                      <a:ext cx="4778629" cy="2774817"/>
-                    </a:xfrm>
-                    <a:prstGeom prst="rect">
-                      <a:avLst/>
-                    </a:prstGeom>
-                    <a:noFill/>
-                    <a:ln>
-                      <a:noFill/>
-                    </a:ln>
-                  </pic:spPr>
-                </pic:pic>
-              </a:graphicData>
-            </a:graphic>
-          </wp:inline>
-        </w:drawing>
-      </w:r>
-    </w:p>
-    <w:p>
-      <w:pPr>
-        <w:spacing w:before="100" w:beforeAutospacing="1" w:after="100" w:afterAutospacing="1" w:line="240" w:lineRule="auto"/>
-        <w:rPr>
-          <w:rFonts w:ascii="Times New Roman" w:eastAsia="Times New Roman" w:hAnsi="Times New Roman" w:cs="Times New Roman"/>
-          <w:sz w:val="24"/>
-          <w:szCs w:val="24"/>
-        </w:rPr>
-      </w:pPr>
-      <w:r>
-        <w:rPr>
-          <w:rFonts w:ascii="Times New Roman" w:eastAsia="Times New Roman" w:hAnsi="Times New Roman" w:cs="Times New Roman"/>
-          <w:sz w:val="24"/>
-          <w:szCs w:val="24"/>
-        </w:rPr>
-        <w:t>The personal brand models</w:t>
-      </w:r>
-    </w:p>
-    <w:p>
-      <w:pPr>
-        <w:spacing w:after="0" w:line="240" w:lineRule="auto"/>
-        <w:rPr>
-          <w:rFonts w:ascii="Times New Roman" w:eastAsia="Times New Roman" w:hAnsi="Times New Roman" w:cs="Times New Roman"/>
-          <w:sz w:val="24"/>
-          <w:szCs w:val="24"/>
-        </w:rPr>
-      </w:pPr>
-      <w:r>
-        <w:rPr>
-          <w:rFonts w:ascii="Times New Roman" w:eastAsia="Times New Roman" w:hAnsi="Times New Roman" w:cs="Times New Roman"/>
-          <w:noProof/>
-          <w:sz w:val="24"/>
-          <w:szCs w:val="24"/>
-        </w:rPr>
-        <w:drawing>
-          <wp:inline distT="0" distB="0" distL="0" distR="0" wp14:anchorId="6DB88198" wp14:editId="386C4D14">
-            <wp:extent cx="4749421" cy="3072688"/>
-            <wp:effectExtent l="0" t="0" r="0" b="0"/>
-            <wp:docPr id="1" name="Picture 1" descr="https://cdn-images-1.medium.com/max/800/1*Sbp2vGXj17QYzX95k145sQ.png"/>
-            <wp:cNvGraphicFramePr>
-              <a:graphicFrameLocks xmlns:a="http://schemas.openxmlformats.org/drawingml/2006/main" noChangeAspect="1"/>
-            </wp:cNvGraphicFramePr>
-            <a:graphic xmlns:a="http://schemas.openxmlformats.org/drawingml/2006/main">
-              <a:graphicData uri="http://schemas.openxmlformats.org/drawingml/2006/picture">
-                <pic:pic xmlns:pic="http://schemas.openxmlformats.org/drawingml/2006/picture">
-                  <pic:nvPicPr>
-                    <pic:cNvPr id="0" name="Picture 2" descr="https://cdn-images-1.medium.com/max/800/1*Sbp2vGXj17QYzX95k145sQ.png"/>
                     <pic:cNvPicPr>
                       <a:picLocks noChangeAspect="1" noChangeArrowheads="1"/>
                     </pic:cNvPicPr>
@@ -222,7 +138,7 @@
                   <pic:spPr bwMode="auto">
                     <a:xfrm>
                       <a:off x="0" y="0"/>
-                      <a:ext cx="4767708" cy="3084519"/>
+                      <a:ext cx="4007768" cy="2327199"/>
                     </a:xfrm>
                     <a:prstGeom prst="rect">
                       <a:avLst/>
@@ -241,29 +157,25 @@
     </w:p>
     <w:p>
       <w:pPr>
-        <w:spacing w:after="0" w:line="240" w:lineRule="auto"/>
+        <w:spacing w:before="100" w:beforeAutospacing="1" w:after="100" w:afterAutospacing="1" w:line="240" w:lineRule="auto"/>
         <w:rPr>
           <w:rFonts w:ascii="Times New Roman" w:eastAsia="Times New Roman" w:hAnsi="Times New Roman" w:cs="Times New Roman"/>
           <w:sz w:val="24"/>
           <w:szCs w:val="24"/>
         </w:rPr>
       </w:pPr>
-    </w:p>
-    <w:p>
-      <w:pPr>
-        <w:spacing w:after="0" w:line="240" w:lineRule="auto"/>
+      <w:r>
         <w:rPr>
           <w:rFonts w:ascii="Times New Roman" w:eastAsia="Times New Roman" w:hAnsi="Times New Roman" w:cs="Times New Roman"/>
           <w:sz w:val="24"/>
           <w:szCs w:val="24"/>
         </w:rPr>
-      </w:pPr>
-      <w:bookmarkStart w:id="0" w:name="_GoBack"/>
-      <w:bookmarkEnd w:id="0"/>
-    </w:p>
-    <w:p>
-      <w:pPr>
-        <w:spacing w:before="100" w:beforeAutospacing="1" w:after="100" w:afterAutospacing="1" w:line="240" w:lineRule="auto"/>
+        <w:t>The personal brand models</w:t>
+      </w:r>
+    </w:p>
+    <w:p>
+      <w:pPr>
+        <w:spacing w:after="0" w:line="240" w:lineRule="auto"/>
         <w:rPr>
           <w:rFonts w:ascii="Times New Roman" w:eastAsia="Times New Roman" w:hAnsi="Times New Roman" w:cs="Times New Roman"/>
           <w:sz w:val="24"/>
@@ -271,6 +183,613 @@
         </w:rPr>
       </w:pPr>
     </w:p>
+    <w:p>
+      <w:pPr>
+        <w:spacing w:after="0" w:line="240" w:lineRule="auto"/>
+        <w:rPr>
+          <w:rFonts w:ascii="Times New Roman" w:eastAsia="Times New Roman" w:hAnsi="Times New Roman" w:cs="Times New Roman"/>
+          <w:sz w:val="24"/>
+          <w:szCs w:val="24"/>
+        </w:rPr>
+      </w:pPr>
+    </w:p>
+    <w:p>
+      <w:pPr>
+        <w:spacing w:after="0" w:line="240" w:lineRule="auto"/>
+        <w:rPr>
+          <w:rFonts w:ascii="Times New Roman" w:eastAsia="Times New Roman" w:hAnsi="Times New Roman" w:cs="Times New Roman"/>
+          <w:sz w:val="24"/>
+          <w:szCs w:val="24"/>
+        </w:rPr>
+      </w:pPr>
+      <w:r>
+        <w:rPr>
+          <w:rFonts w:ascii="Times New Roman" w:eastAsia="Times New Roman" w:hAnsi="Times New Roman" w:cs="Times New Roman"/>
+          <w:sz w:val="24"/>
+          <w:szCs w:val="24"/>
+        </w:rPr>
+        <w:drawing>
+          <wp:inline distT="0" distB="0" distL="0" distR="0" wp14:anchorId="7C10E99E" wp14:editId="5B3CCE81">
+            <wp:extent cx="5722231" cy="3220872"/>
+            <wp:effectExtent l="0" t="0" r="0" b="0"/>
+            <wp:docPr id="3" name="Picture 3"/>
+            <wp:cNvGraphicFramePr>
+              <a:graphicFrameLocks xmlns:a="http://schemas.openxmlformats.org/drawingml/2006/main" noChangeAspect="1"/>
+            </wp:cNvGraphicFramePr>
+            <a:graphic xmlns:a="http://schemas.openxmlformats.org/drawingml/2006/main">
+              <a:graphicData uri="http://schemas.openxmlformats.org/drawingml/2006/picture">
+                <pic:pic xmlns:pic="http://schemas.openxmlformats.org/drawingml/2006/picture">
+                  <pic:nvPicPr>
+                    <pic:cNvPr id="1" name=""/>
+                    <pic:cNvPicPr/>
+                  </pic:nvPicPr>
+                  <pic:blipFill>
+                    <a:blip r:embed="rId6"/>
+                    <a:stretch>
+                      <a:fillRect/>
+                    </a:stretch>
+                  </pic:blipFill>
+                  <pic:spPr>
+                    <a:xfrm>
+                      <a:off x="0" y="0"/>
+                      <a:ext cx="5794075" cy="3261311"/>
+                    </a:xfrm>
+                    <a:prstGeom prst="rect">
+                      <a:avLst/>
+                    </a:prstGeom>
+                  </pic:spPr>
+                </pic:pic>
+              </a:graphicData>
+            </a:graphic>
+          </wp:inline>
+        </w:drawing>
+      </w:r>
+    </w:p>
+    <w:p>
+      <w:pPr>
+        <w:spacing w:before="100" w:beforeAutospacing="1" w:after="100" w:afterAutospacing="1" w:line="240" w:lineRule="auto"/>
+        <w:rPr>
+          <w:rFonts w:ascii="Times New Roman" w:eastAsia="Times New Roman" w:hAnsi="Times New Roman" w:cs="Times New Roman"/>
+          <w:sz w:val="24"/>
+          <w:szCs w:val="24"/>
+        </w:rPr>
+      </w:pPr>
+    </w:p>
+    <w:p>
+      <w:r>
+        <w:t>Modes of personal branding:</w:t>
+      </w:r>
+    </w:p>
+    <w:p>
+      <w:pPr>
+        <w:pStyle w:val="ListParagraph"/>
+        <w:numPr>
+          <w:ilvl w:val="0"/>
+          <w:numId w:val="1"/>
+        </w:numPr>
+      </w:pPr>
+      <w:r>
+        <w:t>Publishing Blogs</w:t>
+      </w:r>
+    </w:p>
+    <w:p>
+      <w:pPr>
+        <w:pStyle w:val="ListParagraph"/>
+        <w:numPr>
+          <w:ilvl w:val="0"/>
+          <w:numId w:val="1"/>
+        </w:numPr>
+      </w:pPr>
+      <w:r>
+        <w:t>YouTube</w:t>
+      </w:r>
+    </w:p>
+    <w:p>
+      <w:pPr>
+        <w:pStyle w:val="ListParagraph"/>
+        <w:numPr>
+          <w:ilvl w:val="0"/>
+          <w:numId w:val="1"/>
+        </w:numPr>
+      </w:pPr>
+      <w:r>
+        <w:t>Conferences</w:t>
+      </w:r>
+    </w:p>
+    <w:p>
+      <w:pPr>
+        <w:pStyle w:val="ListParagraph"/>
+        <w:numPr>
+          <w:ilvl w:val="0"/>
+          <w:numId w:val="1"/>
+        </w:numPr>
+      </w:pPr>
+      <w:r>
+        <w:t>Podcasts</w:t>
+      </w:r>
+    </w:p>
+    <w:p>
+      <w:pPr>
+        <w:pStyle w:val="ListParagraph"/>
+        <w:numPr>
+          <w:ilvl w:val="0"/>
+          <w:numId w:val="1"/>
+        </w:numPr>
+      </w:pPr>
+      <w:r>
+        <w:lastRenderedPageBreak/>
+        <w:t>Facebook Live</w:t>
+      </w:r>
+    </w:p>
+    <w:p>
+      <w:r>
+        <w:t>People do business with people they know, like and trust.</w:t>
+      </w:r>
+    </w:p>
+    <w:p>
+      <w:r>
+        <w:t xml:space="preserve">How do you create your personal </w:t>
+      </w:r>
+      <w:r>
+        <w:t xml:space="preserve">brand? </w:t>
+      </w:r>
+      <w:r>
+        <w:br/>
+        <w:t>Personal Discovery Assessment – 360 Degrees</w:t>
+      </w:r>
+    </w:p>
+    <w:p>
+      <w:r>
+        <w:t>https://www.16personalities.com/free-personality-test</w:t>
+      </w:r>
+    </w:p>
+    <w:p>
+      <w:r>
+        <w:t>A + B + C + D</w:t>
+      </w:r>
+    </w:p>
+    <w:p>
+      <w:pPr>
+        <w:pStyle w:val="ListParagraph"/>
+        <w:numPr>
+          <w:ilvl w:val="0"/>
+          <w:numId w:val="2"/>
+        </w:numPr>
+      </w:pPr>
+      <w:r>
+        <w:t>Appearance</w:t>
+      </w:r>
+    </w:p>
+    <w:p>
+      <w:pPr>
+        <w:pStyle w:val="ListParagraph"/>
+        <w:numPr>
+          <w:ilvl w:val="0"/>
+          <w:numId w:val="2"/>
+        </w:numPr>
+      </w:pPr>
+      <w:r>
+        <w:t>Body Language</w:t>
+      </w:r>
+    </w:p>
+    <w:p>
+      <w:pPr>
+        <w:pStyle w:val="ListParagraph"/>
+        <w:numPr>
+          <w:ilvl w:val="0"/>
+          <w:numId w:val="2"/>
+        </w:numPr>
+      </w:pPr>
+      <w:r>
+        <w:t>Communication</w:t>
+      </w:r>
+      <w:r>
+        <w:t xml:space="preserve"> (Master Active Listening)</w:t>
+      </w:r>
+    </w:p>
+    <w:p>
+      <w:pPr>
+        <w:pStyle w:val="ListParagraph"/>
+        <w:numPr>
+          <w:ilvl w:val="0"/>
+          <w:numId w:val="2"/>
+        </w:numPr>
+      </w:pPr>
+      <w:r>
+        <w:t>Digital Footprint</w:t>
+      </w:r>
+    </w:p>
+    <w:p>
+      <w:pPr>
+        <w:rPr>
+          <w:highlight w:val="yellow"/>
+        </w:rPr>
+      </w:pPr>
+      <w:r>
+        <w:t xml:space="preserve">Do you have a domain name? </w:t>
+      </w:r>
+      <w:r>
+        <w:rPr>
+          <w:highlight w:val="yellow"/>
+        </w:rPr>
+        <w:t>Get a domain name!</w:t>
+      </w:r>
+    </w:p>
+    <w:p>
+      <w:r>
+        <w:rPr>
+          <w:highlight w:val="yellow"/>
+        </w:rPr>
+        <w:t xml:space="preserve">Use </w:t>
+      </w:r>
+      <w:proofErr w:type="spellStart"/>
+      <w:r>
+        <w:rPr>
+          <w:highlight w:val="yellow"/>
+        </w:rPr>
+        <w:t>Wix</w:t>
+      </w:r>
+      <w:proofErr w:type="spellEnd"/>
+      <w:r>
+        <w:rPr>
+          <w:highlight w:val="yellow"/>
+        </w:rPr>
+        <w:t xml:space="preserve"> to create a website</w:t>
+      </w:r>
+    </w:p>
+    <w:p>
+      <w:r>
+        <w:drawing>
+          <wp:inline distT="0" distB="0" distL="0" distR="0" wp14:anchorId="6A171E5A" wp14:editId="13F448D3">
+            <wp:extent cx="3067478" cy="2991267"/>
+            <wp:effectExtent l="0" t="0" r="0" b="0"/>
+            <wp:docPr id="1" name="Picture 1"/>
+            <wp:cNvGraphicFramePr>
+              <a:graphicFrameLocks xmlns:a="http://schemas.openxmlformats.org/drawingml/2006/main" noChangeAspect="1"/>
+            </wp:cNvGraphicFramePr>
+            <a:graphic xmlns:a="http://schemas.openxmlformats.org/drawingml/2006/main">
+              <a:graphicData uri="http://schemas.openxmlformats.org/drawingml/2006/picture">
+                <pic:pic xmlns:pic="http://schemas.openxmlformats.org/drawingml/2006/picture">
+                  <pic:nvPicPr>
+                    <pic:cNvPr id="1" name=""/>
+                    <pic:cNvPicPr/>
+                  </pic:nvPicPr>
+                  <pic:blipFill>
+                    <a:blip r:embed="rId7"/>
+                    <a:stretch>
+                      <a:fillRect/>
+                    </a:stretch>
+                  </pic:blipFill>
+                  <pic:spPr>
+                    <a:xfrm>
+                      <a:off x="0" y="0"/>
+                      <a:ext cx="3067478" cy="2991267"/>
+                    </a:xfrm>
+                    <a:prstGeom prst="rect">
+                      <a:avLst/>
+                    </a:prstGeom>
+                  </pic:spPr>
+                </pic:pic>
+              </a:graphicData>
+            </a:graphic>
+          </wp:inline>
+        </w:drawing>
+      </w:r>
+    </w:p>
+    <w:p>
+      <w:r>
+        <w:t>Blogging established authority.</w:t>
+      </w:r>
+    </w:p>
+    <w:p>
+      <w:r>
+        <w:t>Email: firstname@firstname_lastname.com</w:t>
+      </w:r>
+    </w:p>
+    <w:p>
+      <w:r>
+        <w:t>Email Signature</w:t>
+      </w:r>
+      <w:r>
+        <w:t xml:space="preserve"> – </w:t>
+      </w:r>
+      <w:r>
+        <w:rPr>
+          <w:highlight w:val="yellow"/>
+        </w:rPr>
+        <w:t xml:space="preserve">Get an email </w:t>
+      </w:r>
+      <w:r>
+        <w:rPr>
+          <w:highlight w:val="yellow"/>
+        </w:rPr>
+        <w:t>signature</w:t>
+      </w:r>
+      <w:bookmarkStart w:id="0" w:name="_GoBack"/>
+      <w:bookmarkEnd w:id="0"/>
+      <w:r>
+        <w:br/>
+      </w:r>
+      <w:r>
+        <w:drawing>
+          <wp:inline distT="0" distB="0" distL="0" distR="0" wp14:anchorId="719B5D78" wp14:editId="705DCBC3">
+            <wp:extent cx="3534268" cy="1343212"/>
+            <wp:effectExtent l="0" t="0" r="9525" b="9525"/>
+            <wp:docPr id="4" name="Picture 4"/>
+            <wp:cNvGraphicFramePr>
+              <a:graphicFrameLocks xmlns:a="http://schemas.openxmlformats.org/drawingml/2006/main" noChangeAspect="1"/>
+            </wp:cNvGraphicFramePr>
+            <a:graphic xmlns:a="http://schemas.openxmlformats.org/drawingml/2006/main">
+              <a:graphicData uri="http://schemas.openxmlformats.org/drawingml/2006/picture">
+                <pic:pic xmlns:pic="http://schemas.openxmlformats.org/drawingml/2006/picture">
+                  <pic:nvPicPr>
+                    <pic:cNvPr id="1" name=""/>
+                    <pic:cNvPicPr/>
+                  </pic:nvPicPr>
+                  <pic:blipFill>
+                    <a:blip r:embed="rId8"/>
+                    <a:stretch>
+                      <a:fillRect/>
+                    </a:stretch>
+                  </pic:blipFill>
+                  <pic:spPr>
+                    <a:xfrm>
+                      <a:off x="0" y="0"/>
+                      <a:ext cx="3534268" cy="1343212"/>
+                    </a:xfrm>
+                    <a:prstGeom prst="rect">
+                      <a:avLst/>
+                    </a:prstGeom>
+                  </pic:spPr>
+                </pic:pic>
+              </a:graphicData>
+            </a:graphic>
+          </wp:inline>
+        </w:drawing>
+      </w:r>
+    </w:p>
+    <w:p>
+      <w:r>
+        <w:t>https://www.wisestamp.com/</w:t>
+      </w:r>
+      <w:r>
+        <w:br/>
+        <w:t>Website to help with Signature</w:t>
+      </w:r>
+    </w:p>
+    <w:p>
+      <w:r>
+        <w:t>Email Marketing</w:t>
+      </w:r>
+      <w:r>
+        <w:t xml:space="preserve"> – MailChimp, </w:t>
+      </w:r>
+      <w:proofErr w:type="spellStart"/>
+      <w:r>
+        <w:t>EmailOctopus</w:t>
+      </w:r>
+      <w:proofErr w:type="spellEnd"/>
+      <w:r>
+        <w:t xml:space="preserve"> </w:t>
+      </w:r>
+      <w:r>
+        <w:rPr>
+          <w:highlight w:val="yellow"/>
+        </w:rPr>
+        <w:t>(Start Email Marketing)</w:t>
+      </w:r>
+    </w:p>
+    <w:p>
+      <w:r>
+        <w:lastRenderedPageBreak/>
+        <w:t>Messenger Marketing</w:t>
+      </w:r>
+      <w:r>
+        <w:t xml:space="preserve"> (</w:t>
+      </w:r>
+      <w:r>
+        <w:rPr>
+          <w:highlight w:val="yellow"/>
+        </w:rPr>
+        <w:t>Facebook – create a chatbot</w:t>
+      </w:r>
+      <w:r>
+        <w:t>)</w:t>
+      </w:r>
+      <w:r>
+        <w:br/>
+      </w:r>
+      <w:r>
+        <w:t>https://manychat.com/</w:t>
+      </w:r>
+    </w:p>
+    <w:p>
+      <w:r>
+        <w:t>Host a Webinar (Intermediate)</w:t>
+      </w:r>
+    </w:p>
+    <w:p>
+      <w:r>
+        <w:drawing>
+          <wp:inline distT="0" distB="0" distL="0" distR="0" wp14:anchorId="32807178" wp14:editId="2D146099">
+            <wp:extent cx="6858000" cy="1630045"/>
+            <wp:effectExtent l="0" t="0" r="0" b="8255"/>
+            <wp:docPr id="5" name="Picture 5"/>
+            <wp:cNvGraphicFramePr>
+              <a:graphicFrameLocks xmlns:a="http://schemas.openxmlformats.org/drawingml/2006/main" noChangeAspect="1"/>
+            </wp:cNvGraphicFramePr>
+            <a:graphic xmlns:a="http://schemas.openxmlformats.org/drawingml/2006/main">
+              <a:graphicData uri="http://schemas.openxmlformats.org/drawingml/2006/picture">
+                <pic:pic xmlns:pic="http://schemas.openxmlformats.org/drawingml/2006/picture">
+                  <pic:nvPicPr>
+                    <pic:cNvPr id="1" name=""/>
+                    <pic:cNvPicPr/>
+                  </pic:nvPicPr>
+                  <pic:blipFill>
+                    <a:blip r:embed="rId9"/>
+                    <a:stretch>
+                      <a:fillRect/>
+                    </a:stretch>
+                  </pic:blipFill>
+                  <pic:spPr>
+                    <a:xfrm>
+                      <a:off x="0" y="0"/>
+                      <a:ext cx="6858000" cy="1630045"/>
+                    </a:xfrm>
+                    <a:prstGeom prst="rect">
+                      <a:avLst/>
+                    </a:prstGeom>
+                  </pic:spPr>
+                </pic:pic>
+              </a:graphicData>
+            </a:graphic>
+          </wp:inline>
+        </w:drawing>
+      </w:r>
+    </w:p>
+    <w:p/>
+    <w:p>
+      <w:r>
+        <w:drawing>
+          <wp:inline distT="0" distB="0" distL="0" distR="0" wp14:anchorId="3A844229" wp14:editId="01E90BCF">
+            <wp:extent cx="6858000" cy="4993005"/>
+            <wp:effectExtent l="0" t="0" r="0" b="0"/>
+            <wp:docPr id="6" name="Picture 6"/>
+            <wp:cNvGraphicFramePr>
+              <a:graphicFrameLocks xmlns:a="http://schemas.openxmlformats.org/drawingml/2006/main" noChangeAspect="1"/>
+            </wp:cNvGraphicFramePr>
+            <a:graphic xmlns:a="http://schemas.openxmlformats.org/drawingml/2006/main">
+              <a:graphicData uri="http://schemas.openxmlformats.org/drawingml/2006/picture">
+                <pic:pic xmlns:pic="http://schemas.openxmlformats.org/drawingml/2006/picture">
+                  <pic:nvPicPr>
+                    <pic:cNvPr id="1" name=""/>
+                    <pic:cNvPicPr/>
+                  </pic:nvPicPr>
+                  <pic:blipFill>
+                    <a:blip r:embed="rId10"/>
+                    <a:stretch>
+                      <a:fillRect/>
+                    </a:stretch>
+                  </pic:blipFill>
+                  <pic:spPr>
+                    <a:xfrm>
+                      <a:off x="0" y="0"/>
+                      <a:ext cx="6858000" cy="4993005"/>
+                    </a:xfrm>
+                    <a:prstGeom prst="rect">
+                      <a:avLst/>
+                    </a:prstGeom>
+                  </pic:spPr>
+                </pic:pic>
+              </a:graphicData>
+            </a:graphic>
+          </wp:inline>
+        </w:drawing>
+      </w:r>
+    </w:p>
+    <w:p>
+      <w:pPr>
+        <w:rPr>
+          <w:highlight w:val="yellow"/>
+        </w:rPr>
+      </w:pPr>
+    </w:p>
+    <w:p>
+      <w:pPr>
+        <w:rPr>
+          <w:highlight w:val="yellow"/>
+        </w:rPr>
+      </w:pPr>
+      <w:r>
+        <w:rPr>
+          <w:highlight w:val="yellow"/>
+        </w:rPr>
+        <w:t xml:space="preserve">Build a </w:t>
+      </w:r>
+      <w:proofErr w:type="spellStart"/>
+      <w:r>
+        <w:rPr>
+          <w:highlight w:val="yellow"/>
+        </w:rPr>
+        <w:t>Faebook</w:t>
+      </w:r>
+      <w:proofErr w:type="spellEnd"/>
+      <w:r>
+        <w:rPr>
+          <w:highlight w:val="yellow"/>
+        </w:rPr>
+        <w:t xml:space="preserve"> Page</w:t>
+      </w:r>
+    </w:p>
+    <w:p>
+      <w:r>
+        <w:t xml:space="preserve">Facebook Live, LinkedIn Love, </w:t>
+      </w:r>
+      <w:proofErr w:type="spellStart"/>
+      <w:r>
+        <w:t>Youtube</w:t>
+      </w:r>
+      <w:proofErr w:type="spellEnd"/>
+      <w:r>
+        <w:t xml:space="preserve"> Live</w:t>
+      </w:r>
+    </w:p>
+    <w:p>
+      <w:r>
+        <w:rPr>
+          <w:highlight w:val="yellow"/>
+        </w:rPr>
+        <w:t>Attend or host a meetup</w:t>
+      </w:r>
+      <w:r>
+        <w:br/>
+      </w:r>
+      <w:r>
+        <w:t>https://www.meetup.com/</w:t>
+      </w:r>
+    </w:p>
+    <w:p>
+      <w:r>
+        <w:lastRenderedPageBreak/>
+        <w:drawing>
+          <wp:inline distT="0" distB="0" distL="0" distR="0" wp14:anchorId="4B72BD56" wp14:editId="1775C8DF">
+            <wp:extent cx="6858000" cy="3780790"/>
+            <wp:effectExtent l="0" t="0" r="0" b="0"/>
+            <wp:docPr id="7" name="Picture 7"/>
+            <wp:cNvGraphicFramePr>
+              <a:graphicFrameLocks xmlns:a="http://schemas.openxmlformats.org/drawingml/2006/main" noChangeAspect="1"/>
+            </wp:cNvGraphicFramePr>
+            <a:graphic xmlns:a="http://schemas.openxmlformats.org/drawingml/2006/main">
+              <a:graphicData uri="http://schemas.openxmlformats.org/drawingml/2006/picture">
+                <pic:pic xmlns:pic="http://schemas.openxmlformats.org/drawingml/2006/picture">
+                  <pic:nvPicPr>
+                    <pic:cNvPr id="1" name=""/>
+                    <pic:cNvPicPr/>
+                  </pic:nvPicPr>
+                  <pic:blipFill>
+                    <a:blip r:embed="rId11"/>
+                    <a:stretch>
+                      <a:fillRect/>
+                    </a:stretch>
+                  </pic:blipFill>
+                  <pic:spPr>
+                    <a:xfrm>
+                      <a:off x="0" y="0"/>
+                      <a:ext cx="6858000" cy="3780790"/>
+                    </a:xfrm>
+                    <a:prstGeom prst="rect">
+                      <a:avLst/>
+                    </a:prstGeom>
+                  </pic:spPr>
+                </pic:pic>
+              </a:graphicData>
+            </a:graphic>
+          </wp:inline>
+        </w:drawing>
+      </w:r>
+    </w:p>
+    <w:p/>
+    <w:p/>
     <w:p/>
     <w:sectPr>
       <w:pgSz w:w="12240" w:h="15840"/>
@@ -280,6 +799,195 @@
     </w:sectPr>
   </w:body>
 </w:document>
+</file>
+
+<file path=word/numbering.xml><?xml version="1.0" encoding="utf-8"?>
+<w:numbering xmlns:wpc="http://schemas.microsoft.com/office/word/2010/wordprocessingCanvas" xmlns:cx="http://schemas.microsoft.com/office/drawing/2014/chartex" xmlns:cx1="http://schemas.microsoft.com/office/drawing/2015/9/8/chartex" xmlns:cx2="http://schemas.microsoft.com/office/drawing/2015/10/21/chartex" xmlns:cx3="http://schemas.microsoft.com/office/drawing/2016/5/9/chartex" xmlns:cx4="http://schemas.microsoft.com/office/drawing/2016/5/10/chartex" xmlns:cx5="http://schemas.microsoft.com/office/drawing/2016/5/11/chartex" xmlns:cx6="http://schemas.microsoft.com/office/drawing/2016/5/12/chartex" xmlns:cx7="http://schemas.microsoft.com/office/drawing/2016/5/13/chartex" xmlns:cx8="http://schemas.microsoft.com/office/drawing/2016/5/14/chartex" xmlns:mc="http://schemas.openxmlformats.org/markup-compatibility/2006" xmlns:aink="http://schemas.microsoft.com/office/drawing/2016/ink" xmlns:am3d="http://schemas.microsoft.com/office/drawing/2017/model3d" xmlns:o="urn:schemas-microsoft-com:office:office" xmlns:r="http://schemas.openxmlformats.org/officeDocument/2006/relationships" xmlns:m="http://schemas.openxmlformats.org/officeDocument/2006/math" xmlns:v="urn:schemas-microsoft-com:vml" xmlns:wp14="http://schemas.microsoft.com/office/word/2010/wordprocessingDrawing" xmlns:wp="http://schemas.openxmlformats.org/drawingml/2006/wordprocessingDrawing" xmlns:w10="urn:schemas-microsoft-com:office:word" xmlns:w="http://schemas.openxmlformats.org/wordprocessingml/2006/main" xmlns:w14="http://schemas.microsoft.com/office/word/2010/wordml" xmlns:w15="http://schemas.microsoft.com/office/word/2012/wordml" xmlns:w16cid="http://schemas.microsoft.com/office/word/2016/wordml/cid" xmlns:w16se="http://schemas.microsoft.com/office/word/2015/wordml/symex" xmlns:wpg="http://schemas.microsoft.com/office/word/2010/wordprocessingGroup" xmlns:wpi="http://schemas.microsoft.com/office/word/2010/wordprocessingInk" xmlns:wne="http://schemas.microsoft.com/office/word/2006/wordml" xmlns:wps="http://schemas.microsoft.com/office/word/2010/wordprocessingShape" mc:Ignorable="w14 w15 w16se w16cid wp14">
+  <w:abstractNum w:abstractNumId="0" w15:restartNumberingAfterBreak="0">
+    <w:nsid w:val="57046E1F"/>
+    <w:multiLevelType w:val="hybridMultilevel"/>
+    <w:tmpl w:val="2E32C188"/>
+    <w:lvl w:ilvl="0" w:tplc="0409000F">
+      <w:start w:val="1"/>
+      <w:numFmt w:val="decimal"/>
+      <w:lvlText w:val="%1."/>
+      <w:lvlJc w:val="left"/>
+      <w:pPr>
+        <w:ind w:left="720" w:hanging="360"/>
+      </w:pPr>
+      <w:rPr>
+        <w:rFonts w:hint="default"/>
+      </w:rPr>
+    </w:lvl>
+    <w:lvl w:ilvl="1" w:tplc="04090019" w:tentative="1">
+      <w:start w:val="1"/>
+      <w:numFmt w:val="lowerLetter"/>
+      <w:lvlText w:val="%2."/>
+      <w:lvlJc w:val="left"/>
+      <w:pPr>
+        <w:ind w:left="1440" w:hanging="360"/>
+      </w:pPr>
+    </w:lvl>
+    <w:lvl w:ilvl="2" w:tplc="0409001B" w:tentative="1">
+      <w:start w:val="1"/>
+      <w:numFmt w:val="lowerRoman"/>
+      <w:lvlText w:val="%3."/>
+      <w:lvlJc w:val="right"/>
+      <w:pPr>
+        <w:ind w:left="2160" w:hanging="180"/>
+      </w:pPr>
+    </w:lvl>
+    <w:lvl w:ilvl="3" w:tplc="0409000F" w:tentative="1">
+      <w:start w:val="1"/>
+      <w:numFmt w:val="decimal"/>
+      <w:lvlText w:val="%4."/>
+      <w:lvlJc w:val="left"/>
+      <w:pPr>
+        <w:ind w:left="2880" w:hanging="360"/>
+      </w:pPr>
+    </w:lvl>
+    <w:lvl w:ilvl="4" w:tplc="04090019" w:tentative="1">
+      <w:start w:val="1"/>
+      <w:numFmt w:val="lowerLetter"/>
+      <w:lvlText w:val="%5."/>
+      <w:lvlJc w:val="left"/>
+      <w:pPr>
+        <w:ind w:left="3600" w:hanging="360"/>
+      </w:pPr>
+    </w:lvl>
+    <w:lvl w:ilvl="5" w:tplc="0409001B" w:tentative="1">
+      <w:start w:val="1"/>
+      <w:numFmt w:val="lowerRoman"/>
+      <w:lvlText w:val="%6."/>
+      <w:lvlJc w:val="right"/>
+      <w:pPr>
+        <w:ind w:left="4320" w:hanging="180"/>
+      </w:pPr>
+    </w:lvl>
+    <w:lvl w:ilvl="6" w:tplc="0409000F" w:tentative="1">
+      <w:start w:val="1"/>
+      <w:numFmt w:val="decimal"/>
+      <w:lvlText w:val="%7."/>
+      <w:lvlJc w:val="left"/>
+      <w:pPr>
+        <w:ind w:left="5040" w:hanging="360"/>
+      </w:pPr>
+    </w:lvl>
+    <w:lvl w:ilvl="7" w:tplc="04090019" w:tentative="1">
+      <w:start w:val="1"/>
+      <w:numFmt w:val="lowerLetter"/>
+      <w:lvlText w:val="%8."/>
+      <w:lvlJc w:val="left"/>
+      <w:pPr>
+        <w:ind w:left="5760" w:hanging="360"/>
+      </w:pPr>
+    </w:lvl>
+    <w:lvl w:ilvl="8" w:tplc="0409001B" w:tentative="1">
+      <w:start w:val="1"/>
+      <w:numFmt w:val="lowerRoman"/>
+      <w:lvlText w:val="%9."/>
+      <w:lvlJc w:val="right"/>
+      <w:pPr>
+        <w:ind w:left="6480" w:hanging="180"/>
+      </w:pPr>
+    </w:lvl>
+  </w:abstractNum>
+  <w:abstractNum w:abstractNumId="1" w15:restartNumberingAfterBreak="0">
+    <w:nsid w:val="611B0835"/>
+    <w:multiLevelType w:val="hybridMultilevel"/>
+    <w:tmpl w:val="018C9EB0"/>
+    <w:lvl w:ilvl="0" w:tplc="0409000F">
+      <w:start w:val="1"/>
+      <w:numFmt w:val="decimal"/>
+      <w:lvlText w:val="%1."/>
+      <w:lvlJc w:val="left"/>
+      <w:pPr>
+        <w:ind w:left="720" w:hanging="360"/>
+      </w:pPr>
+      <w:rPr>
+        <w:rFonts w:hint="default"/>
+      </w:rPr>
+    </w:lvl>
+    <w:lvl w:ilvl="1" w:tplc="04090019" w:tentative="1">
+      <w:start w:val="1"/>
+      <w:numFmt w:val="lowerLetter"/>
+      <w:lvlText w:val="%2."/>
+      <w:lvlJc w:val="left"/>
+      <w:pPr>
+        <w:ind w:left="1440" w:hanging="360"/>
+      </w:pPr>
+    </w:lvl>
+    <w:lvl w:ilvl="2" w:tplc="0409001B" w:tentative="1">
+      <w:start w:val="1"/>
+      <w:numFmt w:val="lowerRoman"/>
+      <w:lvlText w:val="%3."/>
+      <w:lvlJc w:val="right"/>
+      <w:pPr>
+        <w:ind w:left="2160" w:hanging="180"/>
+      </w:pPr>
+    </w:lvl>
+    <w:lvl w:ilvl="3" w:tplc="0409000F" w:tentative="1">
+      <w:start w:val="1"/>
+      <w:numFmt w:val="decimal"/>
+      <w:lvlText w:val="%4."/>
+      <w:lvlJc w:val="left"/>
+      <w:pPr>
+        <w:ind w:left="2880" w:hanging="360"/>
+      </w:pPr>
+    </w:lvl>
+    <w:lvl w:ilvl="4" w:tplc="04090019" w:tentative="1">
+      <w:start w:val="1"/>
+      <w:numFmt w:val="lowerLetter"/>
+      <w:lvlText w:val="%5."/>
+      <w:lvlJc w:val="left"/>
+      <w:pPr>
+        <w:ind w:left="3600" w:hanging="360"/>
+      </w:pPr>
+    </w:lvl>
+    <w:lvl w:ilvl="5" w:tplc="0409001B" w:tentative="1">
+      <w:start w:val="1"/>
+      <w:numFmt w:val="lowerRoman"/>
+      <w:lvlText w:val="%6."/>
+      <w:lvlJc w:val="right"/>
+      <w:pPr>
+        <w:ind w:left="4320" w:hanging="180"/>
+      </w:pPr>
+    </w:lvl>
+    <w:lvl w:ilvl="6" w:tplc="0409000F" w:tentative="1">
+      <w:start w:val="1"/>
+      <w:numFmt w:val="decimal"/>
+      <w:lvlText w:val="%7."/>
+      <w:lvlJc w:val="left"/>
+      <w:pPr>
+        <w:ind w:left="5040" w:hanging="360"/>
+      </w:pPr>
+    </w:lvl>
+    <w:lvl w:ilvl="7" w:tplc="04090019" w:tentative="1">
+      <w:start w:val="1"/>
+      <w:numFmt w:val="lowerLetter"/>
+      <w:lvlText w:val="%8."/>
+      <w:lvlJc w:val="left"/>
+      <w:pPr>
+        <w:ind w:left="5760" w:hanging="360"/>
+      </w:pPr>
+    </w:lvl>
+    <w:lvl w:ilvl="8" w:tplc="0409001B" w:tentative="1">
+      <w:start w:val="1"/>
+      <w:numFmt w:val="lowerRoman"/>
+      <w:lvlText w:val="%9."/>
+      <w:lvlJc w:val="right"/>
+      <w:pPr>
+        <w:ind w:left="6480" w:hanging="180"/>
+      </w:pPr>
+    </w:lvl>
+  </w:abstractNum>
+  <w:num w:numId="1">
+    <w:abstractNumId w:val="1"/>
+  </w:num>
+  <w:num w:numId="2">
+    <w:abstractNumId w:val="0"/>
+  </w:num>
+</w:numbering>
 </file>
 
 <file path=word/styles.xml><?xml version="1.0" encoding="utf-8"?>
@@ -753,6 +1461,17 @@
       <w:szCs w:val="24"/>
     </w:rPr>
   </w:style>
+  <w:style w:type="paragraph" w:styleId="ListParagraph">
+    <w:name w:val="List Paragraph"/>
+    <w:basedOn w:val="Normal"/>
+    <w:uiPriority w:val="34"/>
+    <w:qFormat/>
+    <w:rsid w:val="000A49A5"/>
+    <w:pPr>
+      <w:ind w:left="720"/>
+      <w:contextualSpacing/>
+    </w:pPr>
+  </w:style>
 </w:styles>
 </file>
 

</xml_diff>

<commit_message>
Session 3 by Vikram Anand:
</commit_message>
<xml_diff>
--- a/Personal Branding.docx
+++ b/Personal Branding.docx
@@ -205,6 +205,7 @@
       <w:r>
         <w:rPr>
           <w:rFonts w:ascii="Times New Roman" w:eastAsia="Times New Roman" w:hAnsi="Times New Roman" w:cs="Times New Roman"/>
+          <w:noProof/>
           <w:sz w:val="24"/>
           <w:szCs w:val="24"/>
         </w:rPr>
@@ -439,6 +440,9 @@
     </w:p>
     <w:p>
       <w:r>
+        <w:rPr>
+          <w:noProof/>
+        </w:rPr>
         <w:drawing>
           <wp:inline distT="0" distB="0" distL="0" distR="0" wp14:anchorId="6A171E5A" wp14:editId="13F448D3">
             <wp:extent cx="3067478" cy="2991267"/>
@@ -495,22 +499,23 @@
       </w:r>
       <w:r>
         <w:rPr>
-          <w:highlight w:val="yellow"/>
+          <w:highlight w:val="green"/>
         </w:rPr>
         <w:t xml:space="preserve">Get an email </w:t>
       </w:r>
       <w:r>
         <w:rPr>
-          <w:highlight w:val="yellow"/>
+          <w:highlight w:val="green"/>
         </w:rPr>
         <w:t>signature</w:t>
       </w:r>
-      <w:bookmarkStart w:id="0" w:name="_GoBack"/>
-      <w:bookmarkEnd w:id="0"/>
       <w:r>
         <w:br/>
       </w:r>
       <w:r>
+        <w:rPr>
+          <w:noProof/>
+        </w:rPr>
         <w:drawing>
           <wp:inline distT="0" distB="0" distL="0" distR="0" wp14:anchorId="719B5D78" wp14:editId="705DCBC3">
             <wp:extent cx="3534268" cy="1343212"/>
@@ -610,6 +615,9 @@
     </w:p>
     <w:p>
       <w:r>
+        <w:rPr>
+          <w:noProof/>
+        </w:rPr>
         <w:drawing>
           <wp:inline distT="0" distB="0" distL="0" distR="0" wp14:anchorId="32807178" wp14:editId="2D146099">
             <wp:extent cx="6858000" cy="1630045"/>
@@ -650,6 +658,9 @@
     <w:p/>
     <w:p>
       <w:r>
+        <w:rPr>
+          <w:noProof/>
+        </w:rPr>
         <w:drawing>
           <wp:inline distT="0" distB="0" distL="0" distR="0" wp14:anchorId="3A844229" wp14:editId="01E90BCF">
             <wp:extent cx="6858000" cy="4993005"/>
@@ -697,48 +708,50 @@
     <w:p>
       <w:pPr>
         <w:rPr>
+          <w:highlight w:val="green"/>
+        </w:rPr>
+      </w:pPr>
+      <w:bookmarkStart w:id="0" w:name="_GoBack"/>
+      <w:bookmarkEnd w:id="0"/>
+      <w:r>
+        <w:rPr>
+          <w:highlight w:val="green"/>
+        </w:rPr>
+        <w:t xml:space="preserve">Build a </w:t>
+      </w:r>
+      <w:proofErr w:type="spellStart"/>
+      <w:r>
+        <w:rPr>
+          <w:highlight w:val="green"/>
+        </w:rPr>
+        <w:t>Faebook</w:t>
+      </w:r>
+      <w:proofErr w:type="spellEnd"/>
+      <w:r>
+        <w:rPr>
+          <w:highlight w:val="green"/>
+        </w:rPr>
+        <w:t xml:space="preserve"> Page</w:t>
+      </w:r>
+    </w:p>
+    <w:p>
+      <w:r>
+        <w:t xml:space="preserve">Facebook Live, LinkedIn Love, </w:t>
+      </w:r>
+      <w:proofErr w:type="spellStart"/>
+      <w:r>
+        <w:t>Youtube</w:t>
+      </w:r>
+      <w:proofErr w:type="spellEnd"/>
+      <w:r>
+        <w:t xml:space="preserve"> Live</w:t>
+      </w:r>
+    </w:p>
+    <w:p>
+      <w:r>
+        <w:rPr>
           <w:highlight w:val="yellow"/>
         </w:rPr>
-      </w:pPr>
-      <w:r>
-        <w:rPr>
-          <w:highlight w:val="yellow"/>
-        </w:rPr>
-        <w:t xml:space="preserve">Build a </w:t>
-      </w:r>
-      <w:proofErr w:type="spellStart"/>
-      <w:r>
-        <w:rPr>
-          <w:highlight w:val="yellow"/>
-        </w:rPr>
-        <w:t>Faebook</w:t>
-      </w:r>
-      <w:proofErr w:type="spellEnd"/>
-      <w:r>
-        <w:rPr>
-          <w:highlight w:val="yellow"/>
-        </w:rPr>
-        <w:t xml:space="preserve"> Page</w:t>
-      </w:r>
-    </w:p>
-    <w:p>
-      <w:r>
-        <w:t xml:space="preserve">Facebook Live, LinkedIn Love, </w:t>
-      </w:r>
-      <w:proofErr w:type="spellStart"/>
-      <w:r>
-        <w:t>Youtube</w:t>
-      </w:r>
-      <w:proofErr w:type="spellEnd"/>
-      <w:r>
-        <w:t xml:space="preserve"> Live</w:t>
-      </w:r>
-    </w:p>
-    <w:p>
-      <w:r>
-        <w:rPr>
-          <w:highlight w:val="yellow"/>
-        </w:rPr>
         <w:t>Attend or host a meetup</w:t>
       </w:r>
       <w:r>
@@ -750,6 +763,9 @@
     </w:p>
     <w:p>
       <w:r>
+        <w:rPr>
+          <w:noProof/>
+        </w:rPr>
         <w:lastRenderedPageBreak/>
         <w:drawing>
           <wp:inline distT="0" distB="0" distL="0" distR="0" wp14:anchorId="4B72BD56" wp14:editId="1775C8DF">

</xml_diff>